<commit_message>
Ajout du feu, suppression des words inutiles (prise de note sur cahier)
</commit_message>
<xml_diff>
--- a/TO DO.docx
+++ b/TO DO.docx
@@ -206,6 +206,7 @@
       </w:pPr>
       <w:r>
         <w:rPr>
+          <w:strike/>
           <w:sz w:val="36"/>
           <w:szCs w:val="36"/>
         </w:rPr>
@@ -227,6 +228,7 @@
       </w:pPr>
       <w:r>
         <w:rPr>
+          <w:strike/>
           <w:sz w:val="36"/>
           <w:szCs w:val="36"/>
         </w:rPr>
@@ -465,6 +467,27 @@
           <w:szCs w:val="36"/>
         </w:rPr>
         <w:lastRenderedPageBreak/>
+        <w:t>Faire en sorte qu’ils se propagent dans la pièce, qu’il y est de la fumée etc…</w:t>
+      </w:r>
+    </w:p>
+    <w:p>
+      <w:pPr>
+        <w:pStyle w:val="Paragraphedeliste"/>
+        <w:numPr>
+          <w:ilvl w:val="0"/>
+          <w:numId w:val="1"/>
+        </w:numPr>
+        <w:rPr>
+          <w:strike/>
+          <w:sz w:val="36"/>
+          <w:szCs w:val="36"/>
+        </w:rPr>
+      </w:pPr>
+      <w:r>
+        <w:rPr>
+          <w:sz w:val="36"/>
+          <w:szCs w:val="36"/>
+        </w:rPr>
         <w:t>Permettre l’extraction de donné pour chaque simulation</w:t>
       </w:r>
     </w:p>

</xml_diff>